<commit_message>
Update Milestone 2 Project Report document
</commit_message>
<xml_diff>
--- a/CSCI 5411 Milestone 2 Project Report.docx
+++ b/CSCI 5411 Milestone 2 Project Report.docx
@@ -679,9 +679,9 @@
         <w:tblLook w:val="04A0" w:firstRow="1" w:lastRow="0" w:firstColumn="1" w:lastColumn="0" w:noHBand="0" w:noVBand="1"/>
       </w:tblPr>
       <w:tblGrid>
-        <w:gridCol w:w="1793"/>
-        <w:gridCol w:w="2153"/>
-        <w:gridCol w:w="5404"/>
+        <w:gridCol w:w="1759"/>
+        <w:gridCol w:w="2157"/>
+        <w:gridCol w:w="5434"/>
       </w:tblGrid>
       <w:tr>
         <w:tc>
@@ -1220,89 +1220,6 @@
                 <w:lang w:bidi="gu-IN"/>
                 <w14:ligatures w14:val="none"/>
               </w:rPr>
-              <w:t>Amazon EC2 (Grafana)</w:t>
-            </w:r>
-          </w:p>
-        </w:tc>
-        <w:tc>
-          <w:tcPr>
-            <w:tcW w:w="0" w:type="auto"/>
-            <w:hideMark/>
-          </w:tcPr>
-          <w:p>
-            <w:pPr>
-              <w:rPr>
-                <w:rFonts w:ascii="Times New Roman" w:eastAsia="Times New Roman" w:hAnsi="Times New Roman" w:cs="Times New Roman"/>
-                <w:kern w:val="0"/>
-                <w:szCs w:val="24"/>
-                <w:lang w:bidi="gu-IN"/>
-                <w14:ligatures w14:val="none"/>
-              </w:rPr>
-            </w:pPr>
-            <w:r>
-              <w:rPr>
-                <w:rFonts w:ascii="Times New Roman" w:eastAsia="Times New Roman" w:hAnsi="Times New Roman" w:cs="Times New Roman"/>
-                <w:kern w:val="0"/>
-                <w:szCs w:val="24"/>
-                <w:lang w:bidi="gu-IN"/>
-                <w14:ligatures w14:val="none"/>
-              </w:rPr>
-              <w:t>Dashboard visualization</w:t>
-            </w:r>
-          </w:p>
-        </w:tc>
-        <w:tc>
-          <w:tcPr>
-            <w:tcW w:w="0" w:type="auto"/>
-            <w:hideMark/>
-          </w:tcPr>
-          <w:p>
-            <w:pPr>
-              <w:rPr>
-                <w:rFonts w:ascii="Times New Roman" w:eastAsia="Times New Roman" w:hAnsi="Times New Roman" w:cs="Times New Roman"/>
-                <w:kern w:val="0"/>
-                <w:szCs w:val="24"/>
-                <w:lang w:bidi="gu-IN"/>
-                <w14:ligatures w14:val="none"/>
-              </w:rPr>
-            </w:pPr>
-            <w:r>
-              <w:rPr>
-                <w:rFonts w:ascii="Times New Roman" w:eastAsia="Times New Roman" w:hAnsi="Times New Roman" w:cs="Times New Roman"/>
-                <w:kern w:val="0"/>
-                <w:szCs w:val="24"/>
-                <w:lang w:bidi="gu-IN"/>
-                <w14:ligatures w14:val="none"/>
-              </w:rPr>
-              <w:t>Used to self-host Grafana in absence of managed services. Visualizes DynamoDB metrics for monitoring facility conditions.</w:t>
-            </w:r>
-          </w:p>
-        </w:tc>
-      </w:tr>
-      <w:tr>
-        <w:tc>
-          <w:tcPr>
-            <w:tcW w:w="0" w:type="auto"/>
-            <w:hideMark/>
-          </w:tcPr>
-          <w:p>
-            <w:pPr>
-              <w:rPr>
-                <w:rFonts w:ascii="Times New Roman" w:eastAsia="Times New Roman" w:hAnsi="Times New Roman" w:cs="Times New Roman"/>
-                <w:kern w:val="0"/>
-                <w:szCs w:val="24"/>
-                <w:lang w:bidi="gu-IN"/>
-                <w14:ligatures w14:val="none"/>
-              </w:rPr>
-            </w:pPr>
-            <w:r>
-              <w:rPr>
-                <w:rFonts w:ascii="Times New Roman" w:eastAsia="Times New Roman" w:hAnsi="Times New Roman" w:cs="Times New Roman"/>
-                <w:kern w:val="0"/>
-                <w:szCs w:val="24"/>
-                <w:lang w:bidi="gu-IN"/>
-                <w14:ligatures w14:val="none"/>
-              </w:rPr>
               <w:t>Amazon CloudWatch</w:t>
             </w:r>
           </w:p>
@@ -1763,7 +1680,6 @@
           <w:szCs w:val="24"/>
           <w:lang w:bidi="gu-IN"/>
         </w:rPr>
-        <w:lastRenderedPageBreak/>
         <w:drawing>
           <wp:inline distT="0" distB="0" distL="0" distR="0" wp14:anchorId="5C4BBAA3" wp14:editId="12F8D624">
             <wp:extent cx="5943600" cy="1080770"/>
@@ -1816,6 +1732,7 @@
           <w:rStyle w:val="s1"/>
           <w:rFonts w:eastAsiaTheme="majorEastAsia"/>
         </w:rPr>
+        <w:lastRenderedPageBreak/>
         <w:t>•</w:t>
       </w:r>
       <w:r>
@@ -3145,7 +3062,7 @@
           <w:lang w:bidi="gu-IN"/>
         </w:rPr>
         <w:pict w14:anchorId="65CAD8A5">
-          <v:rect id="_x0000_i1030" alt="" style="width:468pt;height:.05pt;mso-width-percent:0;mso-height-percent:0;mso-width-percent:0;mso-height-percent:0" o:hralign="center" o:hrstd="t" o:hr="t" fillcolor="#a0a0a0" stroked="f"/>
+          <v:rect id="_x0000_i1028" alt="" style="width:468pt;height:.05pt;mso-width-percent:0;mso-height-percent:0;mso-width-percent:0;mso-height-percent:0" o:hralign="center" o:hrstd="t" o:hr="t" fillcolor="#a0a0a0" stroked="f"/>
         </w:pict>
       </w:r>
     </w:p>
@@ -3903,7 +3820,7 @@
           <w:lang w:bidi="gu-IN"/>
         </w:rPr>
         <w:pict w14:anchorId="31E62867">
-          <v:rect id="_x0000_i1029" alt="" style="width:468pt;height:.05pt;mso-width-percent:0;mso-height-percent:0;mso-width-percent:0;mso-height-percent:0" o:hralign="center" o:hrstd="t" o:hr="t" fillcolor="#a0a0a0" stroked="f"/>
+          <v:rect id="_x0000_i1027" alt="" style="width:468pt;height:.05pt;mso-width-percent:0;mso-height-percent:0;mso-width-percent:0;mso-height-percent:0" o:hralign="center" o:hrstd="t" o:hr="t" fillcolor="#a0a0a0" stroked="f"/>
         </w:pict>
       </w:r>
     </w:p>
@@ -4156,7 +4073,7 @@
           <w:lang w:bidi="gu-IN"/>
         </w:rPr>
         <w:pict w14:anchorId="65A8D7EC">
-          <v:rect id="_x0000_i1028" alt="" style="width:468pt;height:.05pt;mso-width-percent:0;mso-height-percent:0;mso-width-percent:0;mso-height-percent:0" o:hralign="center" o:hrstd="t" o:hr="t" fillcolor="#a0a0a0" stroked="f"/>
+          <v:rect id="_x0000_i1026" alt="" style="width:468pt;height:.05pt;mso-width-percent:0;mso-height-percent:0;mso-width-percent:0;mso-height-percent:0" o:hralign="center" o:hrstd="t" o:hr="t" fillcolor="#a0a0a0" stroked="f"/>
         </w:pict>
       </w:r>
     </w:p>
@@ -4346,7 +4263,7 @@
           <w:lang w:bidi="gu-IN"/>
         </w:rPr>
         <w:pict w14:anchorId="19707724">
-          <v:rect id="_x0000_i1027" alt="" style="width:468pt;height:.05pt;mso-width-percent:0;mso-height-percent:0;mso-width-percent:0;mso-height-percent:0" o:hralign="center" o:hrstd="t" o:hr="t" fillcolor="#a0a0a0" stroked="f"/>
+          <v:rect id="_x0000_i1025" alt="" style="width:468pt;height:.05pt;mso-width-percent:0;mso-height-percent:0;mso-width-percent:0;mso-height-percent:0" o:hralign="center" o:hrstd="t" o:hr="t" fillcolor="#a0a0a0" stroked="f"/>
         </w:pict>
       </w:r>
     </w:p>
@@ -4411,7 +4328,29 @@
           <w14:ligatures w14:val="none"/>
         </w:rPr>
         <w:br/>
-        <w:t>The architecture promotes operational visibility through centralized logging using CloudWatch and event-based alerts using SNS. Lambda functions are stateless and monitored, enabling easy rollback and issue tracking. Terraform ensures consistent and repeatable deployments, allowing operational improvements and recovery to be automated.</w:t>
+        <w:t xml:space="preserve">The application is built with observability and operability in mind. CloudWatch aggregates logs and performance metrics from all Lambda functions. Alerts are configured via CloudWatch alarms and delivered through SNS, notifying developers about failures or threshold breaches. </w:t>
+      </w:r>
+      <w:proofErr w:type="spellStart"/>
+      <w:r>
+        <w:rPr>
+          <w:rFonts w:ascii="Times New Roman" w:eastAsia="Times New Roman" w:hAnsi="Times New Roman" w:cs="Times New Roman"/>
+          <w:kern w:val="0"/>
+          <w:szCs w:val="24"/>
+          <w:lang w:bidi="gu-IN"/>
+          <w14:ligatures w14:val="none"/>
+        </w:rPr>
+        <w:t>IaC</w:t>
+      </w:r>
+      <w:proofErr w:type="spellEnd"/>
+      <w:r>
+        <w:rPr>
+          <w:rFonts w:ascii="Times New Roman" w:eastAsia="Times New Roman" w:hAnsi="Times New Roman" w:cs="Times New Roman"/>
+          <w:kern w:val="0"/>
+          <w:szCs w:val="24"/>
+          <w:lang w:bidi="gu-IN"/>
+          <w14:ligatures w14:val="none"/>
+        </w:rPr>
+        <w:t xml:space="preserve"> using Terraform promotes consistent, repeatable deployments and facilitates rapid disaster recovery. The modular deployment structure allows operational improvements without service downtime.</w:t>
       </w:r>
     </w:p>
     <w:p>
@@ -4435,6 +4374,7 @@
           <w:lang w:bidi="gu-IN"/>
           <w14:ligatures w14:val="none"/>
         </w:rPr>
+        <w:lastRenderedPageBreak/>
         <w:t>Security:</w:t>
       </w:r>
       <w:r>
@@ -4446,18 +4386,7 @@
           <w14:ligatures w14:val="none"/>
         </w:rPr>
         <w:br/>
-        <w:t xml:space="preserve">The architecture implements the principle of least privilege using IAM roles for all AWS services. All services are deployed within a VPC with appropriate subnets and security groups. </w:t>
-      </w:r>
-      <w:r>
-        <w:rPr>
-          <w:rFonts w:ascii="Times New Roman" w:eastAsia="Times New Roman" w:hAnsi="Times New Roman" w:cs="Times New Roman"/>
-          <w:kern w:val="0"/>
-          <w:szCs w:val="24"/>
-          <w:lang w:bidi="gu-IN"/>
-          <w14:ligatures w14:val="none"/>
-        </w:rPr>
-        <w:lastRenderedPageBreak/>
-        <w:t>TLS encryption is enforced for MQTT traffic and HTTPS endpoints. S3 and DynamoDB apply encryption at rest by default. VPC Endpoints ensure secure service-to-service communication without traversing the public internet.</w:t>
+        <w:t>Security was incorporated from the initial design. All services operate within a VPC, segregated across public and private subnets. Sensitive services like Lambda, S3, and DynamoDB reside in private subnets. IAM roles enforce the principle of least privilege across all components. Communication between services is encrypted in transit (MQTT over TLS and HTTPS) and at rest (S3 and DynamoDB encryption). VPC endpoints are used for S3 and DynamoDB, eliminating the need for public access.</w:t>
       </w:r>
     </w:p>
     <w:p>
@@ -4492,7 +4421,7 @@
           <w14:ligatures w14:val="none"/>
         </w:rPr>
         <w:br/>
-        <w:t>The architecture ensures high availability by deploying components across multiple availability zones within a VPC. Lambda’s event-driven model with retry logic and decoupling through IoT Core increases system resilience. CloudWatch Alarms detect anomalies and notify developers instantly. Persistent storage in DynamoDB and S3 ensures no data loss in case of downstream failures.</w:t>
+        <w:t>The application achieves reliability through decoupling, redundancy, and failover awareness. IoT Core buffers incoming messages, while Lambda processes them asynchronously, allowing retry on failure. DynamoDB and S3 provide durable, highly available storage. CloudWatch alarms are configured to detect failures early, and alerts help in quick remediation. Resources can be re-deployed reliably using Terraform scripts.</w:t>
       </w:r>
     </w:p>
     <w:p>
@@ -4527,29 +4456,7 @@
           <w14:ligatures w14:val="none"/>
         </w:rPr>
         <w:br/>
-        <w:t xml:space="preserve">The system uses AWS managed services like Lambda, DynamoDB, and IoT Core to auto-scale based on workload. Data is processed within sub-second latency, and performance metrics are monitored through CloudWatch. DynamoDB supports real-time, </w:t>
-      </w:r>
-      <w:proofErr w:type="gramStart"/>
-      <w:r>
-        <w:rPr>
-          <w:rFonts w:ascii="Times New Roman" w:eastAsia="Times New Roman" w:hAnsi="Times New Roman" w:cs="Times New Roman"/>
-          <w:kern w:val="0"/>
-          <w:szCs w:val="24"/>
-          <w:lang w:bidi="gu-IN"/>
-          <w14:ligatures w14:val="none"/>
-        </w:rPr>
-        <w:t>low-latency</w:t>
-      </w:r>
-      <w:proofErr w:type="gramEnd"/>
-      <w:r>
-        <w:rPr>
-          <w:rFonts w:ascii="Times New Roman" w:eastAsia="Times New Roman" w:hAnsi="Times New Roman" w:cs="Times New Roman"/>
-          <w:kern w:val="0"/>
-          <w:szCs w:val="24"/>
-          <w:lang w:bidi="gu-IN"/>
-          <w14:ligatures w14:val="none"/>
-        </w:rPr>
-        <w:t xml:space="preserve"> querying for dashboard use, and unnecessary computation is avoided via lightweight Lambda functions.</w:t>
+        <w:t>Performance is ensured using lightweight, event-driven Lambda functions optimized for sub-second execution. IoT Core efficiently routes MQTT traffic with minimal latency. DynamoDB, configured with on-demand capacity, supports high-speed lookups for dashboard queries. CloudWatch dashboards monitor processing latency and throughput. Unnecessary computation is avoided by filtering and enriching data close to ingestion points.</w:t>
       </w:r>
     </w:p>
     <w:p>
@@ -4584,7 +4491,7 @@
           <w14:ligatures w14:val="none"/>
         </w:rPr>
         <w:br/>
-        <w:t>Serverless components like Lambda and DynamoDB on-demand pricing help reduce idle resource costs. S3 lifecycle rules delete raw data after 34 hours to control storage costs. EC2 usage is minimal and only chosen due to Learner Lab restrictions. Logging and metrics collection is scoped to essential fields to avoid cost inflation.</w:t>
+        <w:t>Serverless services (Lambda, DynamoDB) minimize costs during idle periods. S3 lifecycle policies automatically delete raw data after 34 hours, reducing long-term storage expenses. Logs and metrics are scoped to avoid excessive CloudWatch charges. On-demand billing models ensure spending aligns with usage.</w:t>
       </w:r>
     </w:p>
     <w:p>
@@ -4619,7 +4526,7 @@
           <w14:ligatures w14:val="none"/>
         </w:rPr>
         <w:br/>
-        <w:t>The architecture emphasizes minimal infrastructure footprint. Serverless components reduce resource overprovisioning. Lifecycle management in S3 and on-demand DynamoDB ensures unused data is removed efficiently. EC2 usage is tightly controlled, and future enhancements include replacing it with managed Grafana for reduced energy consumption.</w:t>
+        <w:t>By adopting serverless and managed services, the architecture minimizes energy consumption and carbon footprint. Stateless Lambda functions and DynamoDB reduce the need for overprovisioned resources. S3 storage is kept efficient using TTL via lifecycle policies.</w:t>
       </w:r>
     </w:p>
     <w:p>
@@ -4633,53 +4540,6 @@
           <w14:ligatures w14:val="none"/>
         </w:rPr>
       </w:pPr>
-      <w:r>
-        <w:rPr>
-          <w:rFonts w:ascii="Times New Roman" w:eastAsia="Times New Roman" w:hAnsi="Times New Roman" w:cs="Times New Roman"/>
-          <w:noProof/>
-          <w:kern w:val="0"/>
-          <w:szCs w:val="24"/>
-          <w:lang w:bidi="gu-IN"/>
-        </w:rPr>
-        <w:pict w14:anchorId="0A9763F7">
-          <v:rect id="_x0000_i1026" alt="" style="width:468pt;height:.05pt;mso-width-percent:0;mso-height-percent:0;mso-width-percent:0;mso-height-percent:0" o:hralign="center" o:hrstd="t" o:hr="t" fillcolor="#a0a0a0" stroked="f"/>
-        </w:pict>
-      </w:r>
-    </w:p>
-    <w:p>
-      <w:pPr>
-        <w:spacing w:before="100" w:beforeAutospacing="1" w:after="100" w:afterAutospacing="1" w:line="240" w:lineRule="auto"/>
-        <w:rPr>
-          <w:rFonts w:ascii="Times New Roman" w:eastAsia="Times New Roman" w:hAnsi="Times New Roman" w:cs="Times New Roman"/>
-          <w:kern w:val="0"/>
-          <w:szCs w:val="24"/>
-          <w:lang w:bidi="gu-IN"/>
-          <w14:ligatures w14:val="none"/>
-        </w:rPr>
-      </w:pPr>
-      <w:r>
-        <w:rPr>
-          <w:rFonts w:ascii="Times New Roman" w:eastAsia="Times New Roman" w:hAnsi="Times New Roman" w:cs="Times New Roman"/>
-          <w:b/>
-          <w:bCs/>
-          <w:kern w:val="0"/>
-          <w:szCs w:val="24"/>
-          <w:lang w:bidi="gu-IN"/>
-          <w14:ligatures w14:val="none"/>
-        </w:rPr>
-        <w:t>Conclusion:</w:t>
-      </w:r>
-      <w:r>
-        <w:rPr>
-          <w:rFonts w:ascii="Times New Roman" w:eastAsia="Times New Roman" w:hAnsi="Times New Roman" w:cs="Times New Roman"/>
-          <w:kern w:val="0"/>
-          <w:szCs w:val="24"/>
-          <w:lang w:bidi="gu-IN"/>
-          <w14:ligatures w14:val="none"/>
-        </w:rPr>
-        <w:br/>
-        <w:t>This Milestone 2 submission demonstrates a production-grade AWS architecture for IoT-based smart facility monitoring. The system is secure, scalable, observable, and cost-effective, adhering to the principles of the AWS Well-Architected Framework while satisfying both project and real-world application needs.</w:t>
-      </w:r>
     </w:p>
     <w:p>
       <w:pPr>
@@ -4692,18 +4552,6 @@
           <w14:ligatures w14:val="none"/>
         </w:rPr>
       </w:pPr>
-      <w:r>
-        <w:rPr>
-          <w:rFonts w:ascii="Times New Roman" w:eastAsia="Times New Roman" w:hAnsi="Times New Roman" w:cs="Times New Roman"/>
-          <w:noProof/>
-          <w:kern w:val="0"/>
-          <w:szCs w:val="24"/>
-          <w:lang w:bidi="gu-IN"/>
-        </w:rPr>
-        <w:pict w14:anchorId="6CE2C3EF">
-          <v:rect id="_x0000_i1025" alt="" style="width:468pt;height:.05pt;mso-width-percent:0;mso-height-percent:0;mso-width-percent:0;mso-height-percent:0" o:hralign="center" o:hrstd="t" o:hr="t" fillcolor="#a0a0a0" stroked="f"/>
-        </w:pict>
-      </w:r>
     </w:p>
     <w:p/>
     <w:sectPr>

</xml_diff>